<commit_message>
Prima di modifiche model x foto e tipi documento
</commit_message>
<xml_diff>
--- a/@Docs/Progetto Gestione Flotte stand alone.docx
+++ b/@Docs/Progetto Gestione Flotte stand alone.docx
@@ -1,6 +1,6 @@
 
 <file path=word/document.xml><?xml version="1.0" encoding="utf-8"?>
-<w:document xmlns:wpc="http://schemas.microsoft.com/office/word/2010/wordprocessingCanvas" xmlns:cx="http://schemas.microsoft.com/office/drawing/2014/chartex" xmlns:cx1="http://schemas.microsoft.com/office/drawing/2015/9/8/chartex" xmlns:cx2="http://schemas.microsoft.com/office/drawing/2015/10/21/chartex" xmlns:cx3="http://schemas.microsoft.com/office/drawing/2016/5/9/chartex" xmlns:cx4="http://schemas.microsoft.com/office/drawing/2016/5/10/chartex" xmlns:cx5="http://schemas.microsoft.com/office/drawing/2016/5/11/chartex" xmlns:cx6="http://schemas.microsoft.com/office/drawing/2016/5/12/chartex" xmlns:cx7="http://schemas.microsoft.com/office/drawing/2016/5/13/chartex" xmlns:cx8="http://schemas.microsoft.com/office/drawing/2016/5/14/chartex" xmlns:mc="http://schemas.openxmlformats.org/markup-compatibility/2006" xmlns:aink="http://schemas.microsoft.com/office/drawing/2016/ink" xmlns:am3d="http://schemas.microsoft.com/office/drawing/2017/model3d" xmlns:o="urn:schemas-microsoft-com:office:office" xmlns:r="http://schemas.openxmlformats.org/officeDocument/2006/relationships" xmlns:m="http://schemas.openxmlformats.org/officeDocument/2006/math" xmlns:v="urn:schemas-microsoft-com:vml" xmlns:wp14="http://schemas.microsoft.com/office/word/2010/wordprocessingDrawing" xmlns:wp="http://schemas.openxmlformats.org/drawingml/2006/wordprocessingDrawing" xmlns:w10="urn:schemas-microsoft-com:office:word" xmlns:w="http://schemas.openxmlformats.org/wordprocessingml/2006/main" xmlns:w14="http://schemas.microsoft.com/office/word/2010/wordml" xmlns:w15="http://schemas.microsoft.com/office/word/2012/wordml" xmlns:w16cid="http://schemas.microsoft.com/office/word/2016/wordml/cid" xmlns:w16se="http://schemas.microsoft.com/office/word/2015/wordml/symex" xmlns:wpg="http://schemas.microsoft.com/office/word/2010/wordprocessingGroup" xmlns:wpi="http://schemas.microsoft.com/office/word/2010/wordprocessingInk" xmlns:wne="http://schemas.microsoft.com/office/word/2006/wordml" xmlns:wps="http://schemas.microsoft.com/office/word/2010/wordprocessingShape" mc:Ignorable="w14 w15 w16se w16cid wp14">
+<w:document xmlns:wpc="http://schemas.microsoft.com/office/word/2010/wordprocessingCanvas" xmlns:mc="http://schemas.openxmlformats.org/markup-compatibility/2006" xmlns:o="urn:schemas-microsoft-com:office:office" xmlns:r="http://schemas.openxmlformats.org/officeDocument/2006/relationships" xmlns:m="http://schemas.openxmlformats.org/officeDocument/2006/math" xmlns:v="urn:schemas-microsoft-com:vml" xmlns:wp14="http://schemas.microsoft.com/office/word/2010/wordprocessingDrawing" xmlns:wp="http://schemas.openxmlformats.org/drawingml/2006/wordprocessingDrawing" xmlns:w10="urn:schemas-microsoft-com:office:word" xmlns:w="http://schemas.openxmlformats.org/wordprocessingml/2006/main" xmlns:w14="http://schemas.microsoft.com/office/word/2010/wordml" xmlns:w15="http://schemas.microsoft.com/office/word/2012/wordml" xmlns:wpg="http://schemas.microsoft.com/office/word/2010/wordprocessingGroup" xmlns:wpi="http://schemas.microsoft.com/office/word/2010/wordprocessingInk" xmlns:wne="http://schemas.microsoft.com/office/word/2006/wordml" xmlns:wps="http://schemas.microsoft.com/office/word/2010/wordprocessingShape" mc:Ignorable="w14 w15 wp14">
   <w:body>
     <w:p>
       <w:pPr>
@@ -144,8 +144,6 @@
         </w:rPr>
         <w:t>Cliente Attivo</w:t>
       </w:r>
-      <w:bookmarkStart w:id="0" w:name="_GoBack"/>
-      <w:bookmarkEnd w:id="0"/>
       <w:r>
         <w:t>)</w:t>
       </w:r>
@@ -239,6 +237,7 @@
       <w:r>
         <w:rPr>
           <w:noProof/>
+          <w:lang w:val="en-US"/>
         </w:rPr>
         <w:drawing>
           <wp:inline distT="0" distB="0" distL="0" distR="0" wp14:anchorId="3A6C5319" wp14:editId="6E36AA45">
@@ -618,7 +617,15 @@
         <w:t>Manuale</w:t>
       </w:r>
       <w:r>
-        <w:t xml:space="preserve"> via pc, o app o </w:t>
+        <w:t xml:space="preserve"> via pc, o </w:t>
+      </w:r>
+      <w:proofErr w:type="spellStart"/>
+      <w:r>
+        <w:t>app</w:t>
+      </w:r>
+      <w:proofErr w:type="spellEnd"/>
+      <w:r>
+        <w:t xml:space="preserve"> o </w:t>
       </w:r>
       <w:proofErr w:type="spellStart"/>
       <w:r>
@@ -1022,11 +1029,13 @@
       <w:pPr>
         <w:rPr>
           <w:b/>
-        </w:rPr>
-      </w:pPr>
-      <w:r>
-        <w:rPr>
-          <w:b/>
+          <w:lang w:val="en-US"/>
+        </w:rPr>
+      </w:pPr>
+      <w:r>
+        <w:rPr>
+          <w:b/>
+          <w:lang w:val="en-US"/>
         </w:rPr>
         <w:t>Rafael Alves Miguel</w:t>
       </w:r>
@@ -1035,25 +1044,38 @@
       <w:pPr>
         <w:rPr>
           <w:b/>
-        </w:rPr>
-      </w:pPr>
-      <w:r>
-        <w:rPr>
-          <w:b/>
-        </w:rPr>
-        <w:t>Damiani Jorge</w:t>
-      </w:r>
-    </w:p>
-    <w:p>
-      <w:pPr>
-        <w:rPr>
-          <w:b/>
+          <w:lang w:val="en-US"/>
         </w:rPr>
       </w:pPr>
       <w:proofErr w:type="spellStart"/>
       <w:r>
         <w:rPr>
           <w:b/>
+          <w:lang w:val="en-US"/>
+        </w:rPr>
+        <w:t>Damiani</w:t>
+      </w:r>
+      <w:proofErr w:type="spellEnd"/>
+      <w:r>
+        <w:rPr>
+          <w:b/>
+          <w:lang w:val="en-US"/>
+        </w:rPr>
+        <w:t xml:space="preserve"> Jorge</w:t>
+      </w:r>
+    </w:p>
+    <w:p>
+      <w:pPr>
+        <w:rPr>
+          <w:b/>
+          <w:lang w:val="en-US"/>
+        </w:rPr>
+      </w:pPr>
+      <w:proofErr w:type="spellStart"/>
+      <w:r>
+        <w:rPr>
+          <w:b/>
+          <w:lang w:val="en-US"/>
         </w:rPr>
         <w:t>Ederson</w:t>
       </w:r>
@@ -1061,6 +1083,7 @@
       <w:r>
         <w:rPr>
           <w:b/>
+          <w:lang w:val="en-US"/>
         </w:rPr>
         <w:t xml:space="preserve"> Luis </w:t>
       </w:r>
@@ -1068,6 +1091,7 @@
       <w:r>
         <w:rPr>
           <w:b/>
+          <w:lang w:val="en-US"/>
         </w:rPr>
         <w:t>Gonçalves</w:t>
       </w:r>
@@ -1077,17 +1101,22 @@
       <w:pPr>
         <w:rPr>
           <w:b/>
-        </w:rPr>
-      </w:pPr>
-      <w:r>
-        <w:rPr>
-          <w:b/>
+          <w:lang w:val="en-US"/>
+        </w:rPr>
+      </w:pPr>
+      <w:proofErr w:type="spellStart"/>
+      <w:r>
+        <w:rPr>
+          <w:b/>
+          <w:lang w:val="en-US"/>
         </w:rPr>
         <w:t>Juliano</w:t>
       </w:r>
-      <w:r>
-        <w:rPr>
-          <w:b/>
+      <w:proofErr w:type="spellEnd"/>
+      <w:r>
+        <w:rPr>
+          <w:b/>
+          <w:lang w:val="en-US"/>
         </w:rPr>
         <w:t xml:space="preserve"> Lopes</w:t>
       </w:r>
@@ -1096,6 +1125,7 @@
       <w:pPr>
         <w:rPr>
           <w:b/>
+          <w:lang w:val="en-US"/>
         </w:rPr>
       </w:pPr>
     </w:p>
@@ -1598,6 +1628,7 @@
         <w:rPr>
           <w:bCs/>
           <w:noProof/>
+          <w:lang w:val="en-US"/>
         </w:rPr>
         <w:drawing>
           <wp:inline distT="0" distB="0" distL="0" distR="0" wp14:anchorId="12129EA9" wp14:editId="0F5250DD">
@@ -1653,11 +1684,13 @@
       <w:pPr>
         <w:rPr>
           <w:b/>
-        </w:rPr>
-      </w:pPr>
-      <w:r>
-        <w:rPr>
-          <w:b/>
+          <w:lang w:val="en-US"/>
+        </w:rPr>
+      </w:pPr>
+      <w:r>
+        <w:rPr>
+          <w:b/>
+          <w:lang w:val="en-US"/>
         </w:rPr>
         <w:t>Area Tablet</w:t>
       </w:r>
@@ -1666,21 +1699,33 @@
       <w:pPr>
         <w:rPr>
           <w:b/>
-        </w:rPr>
-      </w:pPr>
-    </w:p>
-    <w:p>
-      <w:pPr>
-        <w:rPr>
-          <w:b/>
-        </w:rPr>
-      </w:pPr>
-      <w:r>
-        <w:rPr>
-          <w:b/>
-        </w:rPr>
-        <w:t>User e password per accedere</w:t>
-      </w:r>
+          <w:lang w:val="en-US"/>
+        </w:rPr>
+      </w:pPr>
+    </w:p>
+    <w:p>
+      <w:pPr>
+        <w:rPr>
+          <w:b/>
+          <w:lang w:val="en-US"/>
+        </w:rPr>
+      </w:pPr>
+      <w:r>
+        <w:rPr>
+          <w:b/>
+          <w:lang w:val="en-US"/>
+        </w:rPr>
+        <w:t xml:space="preserve">User e password per </w:t>
+      </w:r>
+      <w:proofErr w:type="spellStart"/>
+      <w:r>
+        <w:rPr>
+          <w:b/>
+          <w:lang w:val="en-US"/>
+        </w:rPr>
+        <w:t>accedere</w:t>
+      </w:r>
+      <w:proofErr w:type="spellEnd"/>
     </w:p>
     <w:p>
       <w:pPr>
@@ -1850,11 +1895,20 @@
         </w:rPr>
         <w:t xml:space="preserve">è </w:t>
       </w:r>
-      <w:r>
-        <w:rPr>
-          <w:b/>
-        </w:rPr>
-        <w:t xml:space="preserve">presente, l’operatore potrà inserire lui </w:t>
+    </w:p>
+    <w:p>
+      <w:pPr>
+        <w:rPr>
+          <w:b/>
+        </w:rPr>
+      </w:pPr>
+      <w:bookmarkStart w:id="0" w:name="_GoBack"/>
+      <w:bookmarkEnd w:id="0"/>
+      <w:r>
+        <w:rPr>
+          <w:b/>
+        </w:rPr>
+        <w:t xml:space="preserve">, l’operatore potrà inserire lui </w:t>
       </w:r>
       <w:r>
         <w:rPr>
@@ -1920,6 +1974,7 @@
         <w:rPr>
           <w:b/>
           <w:noProof/>
+          <w:lang w:val="en-US"/>
         </w:rPr>
         <w:drawing>
           <wp:inline distT="0" distB="0" distL="0" distR="0" wp14:anchorId="19C00D0F" wp14:editId="2148F00F">
@@ -2020,6 +2075,7 @@
         <w:rPr>
           <w:b/>
           <w:noProof/>
+          <w:lang w:val="en-US"/>
         </w:rPr>
         <w:drawing>
           <wp:inline distT="0" distB="0" distL="0" distR="0" wp14:anchorId="4E494413" wp14:editId="59EDB117">
@@ -2127,21 +2183,7 @@
         <w:rPr>
           <w:bCs/>
         </w:rPr>
-        <w:t xml:space="preserve"> con ultimi </w:t>
-      </w:r>
-      <w:proofErr w:type="gramStart"/>
-      <w:r>
-        <w:rPr>
-          <w:bCs/>
-        </w:rPr>
-        <w:t>8</w:t>
-      </w:r>
-      <w:proofErr w:type="gramEnd"/>
-      <w:r>
-        <w:rPr>
-          <w:bCs/>
-        </w:rPr>
-        <w:t xml:space="preserve"> caratteri del telaio e nome del doc</w:t>
+        <w:t xml:space="preserve"> con ultimi 8 caratteri del telaio e nome del doc</w:t>
       </w:r>
     </w:p>
     <w:p/>
@@ -7092,7 +7134,7 @@
 </file>
 
 <file path=word/numbering.xml><?xml version="1.0" encoding="utf-8"?>
-<w:numbering xmlns:wpc="http://schemas.microsoft.com/office/word/2010/wordprocessingCanvas" xmlns:cx="http://schemas.microsoft.com/office/drawing/2014/chartex" xmlns:cx1="http://schemas.microsoft.com/office/drawing/2015/9/8/chartex" xmlns:cx2="http://schemas.microsoft.com/office/drawing/2015/10/21/chartex" xmlns:cx3="http://schemas.microsoft.com/office/drawing/2016/5/9/chartex" xmlns:cx4="http://schemas.microsoft.com/office/drawing/2016/5/10/chartex" xmlns:cx5="http://schemas.microsoft.com/office/drawing/2016/5/11/chartex" xmlns:cx6="http://schemas.microsoft.com/office/drawing/2016/5/12/chartex" xmlns:cx7="http://schemas.microsoft.com/office/drawing/2016/5/13/chartex" xmlns:cx8="http://schemas.microsoft.com/office/drawing/2016/5/14/chartex" xmlns:mc="http://schemas.openxmlformats.org/markup-compatibility/2006" xmlns:aink="http://schemas.microsoft.com/office/drawing/2016/ink" xmlns:am3d="http://schemas.microsoft.com/office/drawing/2017/model3d" xmlns:o="urn:schemas-microsoft-com:office:office" xmlns:r="http://schemas.openxmlformats.org/officeDocument/2006/relationships" xmlns:m="http://schemas.openxmlformats.org/officeDocument/2006/math" xmlns:v="urn:schemas-microsoft-com:vml" xmlns:wp14="http://schemas.microsoft.com/office/word/2010/wordprocessingDrawing" xmlns:wp="http://schemas.openxmlformats.org/drawingml/2006/wordprocessingDrawing" xmlns:w10="urn:schemas-microsoft-com:office:word" xmlns:w="http://schemas.openxmlformats.org/wordprocessingml/2006/main" xmlns:w14="http://schemas.microsoft.com/office/word/2010/wordml" xmlns:w15="http://schemas.microsoft.com/office/word/2012/wordml" xmlns:w16cid="http://schemas.microsoft.com/office/word/2016/wordml/cid" xmlns:w16se="http://schemas.microsoft.com/office/word/2015/wordml/symex" xmlns:wpg="http://schemas.microsoft.com/office/word/2010/wordprocessingGroup" xmlns:wpi="http://schemas.microsoft.com/office/word/2010/wordprocessingInk" xmlns:wne="http://schemas.microsoft.com/office/word/2006/wordml" xmlns:wps="http://schemas.microsoft.com/office/word/2010/wordprocessingShape" mc:Ignorable="w14 w15 w16se w16cid wp14">
+<w:numbering xmlns:wpc="http://schemas.microsoft.com/office/word/2010/wordprocessingCanvas" xmlns:mc="http://schemas.openxmlformats.org/markup-compatibility/2006" xmlns:o="urn:schemas-microsoft-com:office:office" xmlns:r="http://schemas.openxmlformats.org/officeDocument/2006/relationships" xmlns:m="http://schemas.openxmlformats.org/officeDocument/2006/math" xmlns:v="urn:schemas-microsoft-com:vml" xmlns:wp14="http://schemas.microsoft.com/office/word/2010/wordprocessingDrawing" xmlns:wp="http://schemas.openxmlformats.org/drawingml/2006/wordprocessingDrawing" xmlns:w10="urn:schemas-microsoft-com:office:word" xmlns:w="http://schemas.openxmlformats.org/wordprocessingml/2006/main" xmlns:w14="http://schemas.microsoft.com/office/word/2010/wordml" xmlns:w15="http://schemas.microsoft.com/office/word/2012/wordml" xmlns:wpg="http://schemas.microsoft.com/office/word/2010/wordprocessingGroup" xmlns:wpi="http://schemas.microsoft.com/office/word/2010/wordprocessingInk" xmlns:wne="http://schemas.microsoft.com/office/word/2006/wordml" xmlns:wps="http://schemas.microsoft.com/office/word/2010/wordprocessingShape" mc:Ignorable="w14 w15 wp14">
   <w:abstractNum w:abstractNumId="0" w15:restartNumberingAfterBreak="0">
     <w:nsid w:val="12E75853"/>
     <w:multiLevelType w:val="hybridMultilevel"/>
@@ -7795,7 +7837,7 @@
 </file>
 
 <file path=word/styles.xml><?xml version="1.0" encoding="utf-8"?>
-<w:styles xmlns:mc="http://schemas.openxmlformats.org/markup-compatibility/2006" xmlns:r="http://schemas.openxmlformats.org/officeDocument/2006/relationships" xmlns:w="http://schemas.openxmlformats.org/wordprocessingml/2006/main" xmlns:w14="http://schemas.microsoft.com/office/word/2010/wordml" xmlns:w15="http://schemas.microsoft.com/office/word/2012/wordml" xmlns:w16cid="http://schemas.microsoft.com/office/word/2016/wordml/cid" xmlns:w16se="http://schemas.microsoft.com/office/word/2015/wordml/symex" mc:Ignorable="w14 w15 w16se w16cid">
+<w:styles xmlns:mc="http://schemas.openxmlformats.org/markup-compatibility/2006" xmlns:r="http://schemas.openxmlformats.org/officeDocument/2006/relationships" xmlns:w="http://schemas.openxmlformats.org/wordprocessingml/2006/main" xmlns:w14="http://schemas.microsoft.com/office/word/2010/wordml" xmlns:w15="http://schemas.microsoft.com/office/word/2012/wordml" mc:Ignorable="w14 w15">
   <w:docDefaults>
     <w:rPrDefault>
       <w:rPr>
@@ -7811,7 +7853,7 @@
       </w:pPr>
     </w:pPrDefault>
   </w:docDefaults>
-  <w:latentStyles w:defLockedState="0" w:defUIPriority="99" w:defSemiHidden="0" w:defUnhideWhenUsed="0" w:defQFormat="0" w:count="376">
+  <w:latentStyles w:defLockedState="0" w:defUIPriority="99" w:defSemiHidden="0" w:defUnhideWhenUsed="0" w:defQFormat="0" w:count="371">
     <w:lsdException w:name="Normal" w:uiPriority="0" w:qFormat="1"/>
     <w:lsdException w:name="heading 1" w:uiPriority="9" w:qFormat="1"/>
     <w:lsdException w:name="heading 2" w:semiHidden="1" w:uiPriority="9" w:unhideWhenUsed="1" w:qFormat="1"/>
@@ -8183,11 +8225,6 @@
     <w:lsdException w:name="List Table 5 Dark Accent 6" w:uiPriority="50"/>
     <w:lsdException w:name="List Table 6 Colorful Accent 6" w:uiPriority="51"/>
     <w:lsdException w:name="List Table 7 Colorful Accent 6" w:uiPriority="52"/>
-    <w:lsdException w:name="Mention" w:semiHidden="1" w:unhideWhenUsed="1"/>
-    <w:lsdException w:name="Smart Hyperlink" w:semiHidden="1" w:unhideWhenUsed="1"/>
-    <w:lsdException w:name="Hashtag" w:semiHidden="1" w:unhideWhenUsed="1"/>
-    <w:lsdException w:name="Unresolved Mention" w:semiHidden="1" w:unhideWhenUsed="1"/>
-    <w:lsdException w:name="Smart Link" w:semiHidden="1" w:unhideWhenUsed="1"/>
   </w:latentStyles>
   <w:style w:type="paragraph" w:default="1" w:styleId="Normale">
     <w:name w:val="Normal"/>
@@ -8295,7 +8332,7 @@
       <w:szCs w:val="18"/>
     </w:rPr>
   </w:style>
-  <w:style w:type="character" w:styleId="Menzionenonrisolta">
+  <w:style w:type="character" w:customStyle="1" w:styleId="UnresolvedMention">
     <w:name w:val="Unresolved Mention"/>
     <w:basedOn w:val="Carpredefinitoparagrafo"/>
     <w:uiPriority w:val="99"/>

</xml_diff>